<commit_message>
feat(assignment): Replacing the old icon with the new one, finished fetching the data from json file and display in home screen.
</commit_message>
<xml_diff>
--- a/System Design.docx
+++ b/System Design.docx
@@ -1,6 +1,6 @@
 
 <file path=word/document.xml><?xml version="1.0" encoding="utf-8"?>
-<w:document xmlns:wpc="http://schemas.microsoft.com/office/word/2010/wordprocessingCanvas" xmlns:cx="http://schemas.microsoft.com/office/drawing/2014/chartex" xmlns:cx1="http://schemas.microsoft.com/office/drawing/2015/9/8/chartex" xmlns:cx2="http://schemas.microsoft.com/office/drawing/2015/10/21/chartex" xmlns:cx3="http://schemas.microsoft.com/office/drawing/2016/5/9/chartex" xmlns:cx4="http://schemas.microsoft.com/office/drawing/2016/5/10/chartex" xmlns:cx5="http://schemas.microsoft.com/office/drawing/2016/5/11/chartex" xmlns:cx6="http://schemas.microsoft.com/office/drawing/2016/5/12/chartex" xmlns:cx7="http://schemas.microsoft.com/office/drawing/2016/5/13/chartex" xmlns:cx8="http://schemas.microsoft.com/office/drawing/2016/5/14/chartex" xmlns:mc="http://schemas.openxmlformats.org/markup-compatibility/2006" xmlns:aink="http://schemas.microsoft.com/office/drawing/2016/ink" xmlns:am3d="http://schemas.microsoft.com/office/drawing/2017/model3d" xmlns:o="urn:schemas-microsoft-com:office:office" xmlns:oel="http://schemas.microsoft.com/office/2019/extlst" xmlns:r="http://schemas.openxmlformats.org/officeDocument/2006/relationships" xmlns:m="http://schemas.openxmlformats.org/officeDocument/2006/math" xmlns:v="urn:schemas-microsoft-com:vml" xmlns:wp14="http://schemas.microsoft.com/office/word/2010/wordprocessingDrawing" xmlns:wp="http://schemas.openxmlformats.org/drawingml/2006/wordprocessingDrawing" xmlns:w10="urn:schemas-microsoft-com:office:word" xmlns:w="http://schemas.openxmlformats.org/wordprocessingml/2006/main" xmlns:w14="http://schemas.microsoft.com/office/word/2010/wordml" xmlns:w15="http://schemas.microsoft.com/office/word/2012/wordml" xmlns:w16cex="http://schemas.microsoft.com/office/word/2018/wordml/cex" xmlns:w16cid="http://schemas.microsoft.com/office/word/2016/wordml/cid" xmlns:w16="http://schemas.microsoft.com/office/word/2018/wordml" xmlns:w16du="http://schemas.microsoft.com/office/word/2023/wordml/word16du" xmlns:w16sdtdh="http://schemas.microsoft.com/office/word/2020/wordml/sdtdatahash" xmlns:w16sdtfl="http://schemas.microsoft.com/office/word/2024/wordml/sdtformatlock" xmlns:w16se="http://schemas.microsoft.com/office/word/2015/wordml/symex" xmlns:wpg="http://schemas.microsoft.com/office/word/2010/wordprocessingGroup" xmlns:wpi="http://schemas.microsoft.com/office/word/2010/wordprocessingInk" xmlns:wne="http://schemas.microsoft.com/office/word/2006/wordml" xmlns:wps="http://schemas.microsoft.com/office/word/2010/wordprocessingShape" mc:Ignorable="w14 w15 w16se w16cid w16 w16cex w16sdtdh w16sdtfl w16du wp14">
+<w:document xmlns:wpc="http://schemas.microsoft.com/office/word/2010/wordprocessingCanvas" xmlns:cx="http://schemas.microsoft.com/office/drawing/2014/chartex" xmlns:cx1="http://schemas.microsoft.com/office/drawing/2015/9/8/chartex" xmlns:cx2="http://schemas.microsoft.com/office/drawing/2015/10/21/chartex" xmlns:cx3="http://schemas.microsoft.com/office/drawing/2016/5/9/chartex" xmlns:cx4="http://schemas.microsoft.com/office/drawing/2016/5/10/chartex" xmlns:cx5="http://schemas.microsoft.com/office/drawing/2016/5/11/chartex" xmlns:cx6="http://schemas.microsoft.com/office/drawing/2016/5/12/chartex" xmlns:cx7="http://schemas.microsoft.com/office/drawing/2016/5/13/chartex" xmlns:cx8="http://schemas.microsoft.com/office/drawing/2016/5/14/chartex" xmlns:mc="http://schemas.openxmlformats.org/markup-compatibility/2006" xmlns:aink="http://schemas.microsoft.com/office/drawing/2016/ink" xmlns:am3d="http://schemas.microsoft.com/office/drawing/2017/model3d" xmlns:o="urn:schemas-microsoft-com:office:office" xmlns:oel="http://schemas.microsoft.com/office/2019/extlst" xmlns:r="http://schemas.openxmlformats.org/officeDocument/2006/relationships" xmlns:m="http://schemas.openxmlformats.org/officeDocument/2006/math" xmlns:v="urn:schemas-microsoft-com:vml" xmlns:wp14="http://schemas.microsoft.com/office/word/2010/wordprocessingDrawing" xmlns:wp="http://schemas.openxmlformats.org/drawingml/2006/wordprocessingDrawing" xmlns:w10="urn:schemas-microsoft-com:office:word" xmlns:w="http://schemas.openxmlformats.org/wordprocessingml/2006/main" xmlns:w14="http://schemas.microsoft.com/office/word/2010/wordml" xmlns:w15="http://schemas.microsoft.com/office/word/2012/wordml" xmlns:w16cex="http://schemas.microsoft.com/office/word/2018/wordml/cex" xmlns:w16cid="http://schemas.microsoft.com/office/word/2016/wordml/cid" xmlns:w16="http://schemas.microsoft.com/office/word/2018/wordml" xmlns:w16du="http://schemas.microsoft.com/office/word/2023/wordml/word16du" xmlns:w16sdtdh="http://schemas.microsoft.com/office/word/2020/wordml/sdtdatahash" xmlns:w16se="http://schemas.microsoft.com/office/word/2015/wordml/symex" xmlns:wpg="http://schemas.microsoft.com/office/word/2010/wordprocessingGroup" xmlns:wpi="http://schemas.microsoft.com/office/word/2010/wordprocessingInk" xmlns:wne="http://schemas.microsoft.com/office/word/2006/wordml" xmlns:wps="http://schemas.microsoft.com/office/word/2010/wordprocessingShape" mc:Ignorable="w14 w15 w16se w16cid w16 w16cex w16sdtdh w16du wp14">
   <w:body>
     <w:p>
       <w:pPr>
@@ -25,161 +25,51 @@
     <w:p/>
     <w:p>
       <w:r>
-        <w:t>I want my application design to be in a way that separates responsibilities into clear layers. This makes the application easier to understand and update, and it also ensures that any changes in the future will not affect the whole system. By using layers, I can fix or replace one part without breaking the others, which makes the system more reliable and maintainable.</w:t>
+        <w:t xml:space="preserve">My app is designed to be a simple and easy-to-use recipe application. The system is built in a way that keeps everything </w:t>
       </w:r>
       <w:r>
-        <w:t xml:space="preserve"> </w:t>
+        <w:t>organized</w:t>
+      </w:r>
+      <w:r>
+        <w:t>, so it is easy to understand, fix, and update in the future. The main goal is to show recipe information from a JSON file that was already given by the lecturer. This JSON file is the main data source of the app and includes all the recipe details such as the name, image, ingredients, difficulty level, cooking time, and rating. When the app starts, it will load this JSON file and show the recipes on the screen. Because the data is stored locally, the app does not need the internet to work. This makes it fast and reliable for users to use anywhere.</w:t>
       </w:r>
     </w:p>
+    <w:p/>
     <w:p>
       <w:r>
-        <w:t>First, I will manage how the user moves between different screens. For example, if I press a button on the Home Screen, it should directly go to my Detail Screen using a navigation route. I chose this design because separating navigation into its own layer makes it easy to add new screens later without rewriting the whole app.</w:t>
+        <w:t xml:space="preserve">The app has different screens that each do one main job. The Home Screen shows a list of meals or recipes with a short description and image. When the user taps on one of the recipes, the app goes to the Recipe Detail Screen, which shows full information such as the recipe name, cuisine, ingredients, nutrition, preparation time, and steps. The Daily Specials Screen shows five random recipes from the JSON file that have an “Easy” or “Medium” difficulty level. The </w:t>
       </w:r>
       <w:r>
-        <w:t xml:space="preserve"> </w:t>
+        <w:t>Favorites</w:t>
+      </w:r>
+      <w:r>
+        <w:t xml:space="preserve"> Screen shows all the recipes that the user has liked by pressing the heart icon, while the Ingredients Screen lists all ingredients that the user has saved, grouped by category, with a trash icon to remove them. Finally, the Profile Screen is where users can view or change their saved items and settings.</w:t>
       </w:r>
     </w:p>
+    <w:p/>
     <w:p>
       <w:r>
-        <w:t xml:space="preserve">Next, for storing data, I will use </w:t>
+        <w:t>The app uses a simple navigation system so users can easily move between screens. At the bottom of the app, there is a navigation bar with icons for Home, Search, and Profile. When a user taps an icon, the app moves to that screen smoothly. Each screen is built using reusable parts, like cards, buttons, and lists, which helps keep the design neat and easy to change later.</w:t>
+      </w:r>
+    </w:p>
+    <w:p/>
+    <w:p>
+      <w:r>
+        <w:t xml:space="preserve">The data flow of the app happens in a few simple steps. First, when the app opens, it loads the recipes from the JSON file. Second, the recipes are shown on the screen through cards and lists. Third, when users interact with the app, such as liking a recipe or saving an ingredient, the app stores that information in </w:t>
       </w:r>
       <w:proofErr w:type="spellStart"/>
       <w:r>
-        <w:t>Firestore</w:t>
+        <w:t>localStorage</w:t>
       </w:r>
       <w:proofErr w:type="spellEnd"/>
       <w:r>
-        <w:t xml:space="preserve"> database to store all the data, called directly using </w:t>
-      </w:r>
-      <w:proofErr w:type="spellStart"/>
-      <w:r>
-        <w:t>Firestore’s</w:t>
-      </w:r>
-      <w:proofErr w:type="spellEnd"/>
-      <w:r>
-        <w:t xml:space="preserve"> built-in functions such as </w:t>
-      </w:r>
-      <w:proofErr w:type="spellStart"/>
-      <w:proofErr w:type="gramStart"/>
-      <w:r>
-        <w:t>addDoc</w:t>
-      </w:r>
-      <w:proofErr w:type="spellEnd"/>
-      <w:r>
-        <w:t>(</w:t>
-      </w:r>
-      <w:proofErr w:type="gramEnd"/>
-      <w:r>
-        <w:t xml:space="preserve">) to create new records, </w:t>
-      </w:r>
-      <w:proofErr w:type="spellStart"/>
-      <w:proofErr w:type="gramStart"/>
-      <w:r>
-        <w:t>updateDoc</w:t>
-      </w:r>
-      <w:proofErr w:type="spellEnd"/>
-      <w:r>
-        <w:t>(</w:t>
-      </w:r>
-      <w:proofErr w:type="gramEnd"/>
-      <w:r>
-        <w:t xml:space="preserve">) to change existing ones, and </w:t>
-      </w:r>
-      <w:proofErr w:type="spellStart"/>
-      <w:proofErr w:type="gramStart"/>
-      <w:r>
-        <w:t>deleteDoc</w:t>
-      </w:r>
-      <w:proofErr w:type="spellEnd"/>
-      <w:r>
-        <w:t>(</w:t>
-      </w:r>
-      <w:proofErr w:type="gramEnd"/>
-      <w:r>
-        <w:t xml:space="preserve">) to remove them. I chose </w:t>
-      </w:r>
-      <w:proofErr w:type="spellStart"/>
-      <w:r>
-        <w:t>Firestore</w:t>
-      </w:r>
-      <w:proofErr w:type="spellEnd"/>
-      <w:r>
-        <w:t xml:space="preserve"> because it updates data in real time, which means that changes made by one user will immediately show up for others. This ensures that the data is handled consistently, securely, and in a way that can grow as the number of users increases.</w:t>
-      </w:r>
-      <w:r>
-        <w:t xml:space="preserve"> </w:t>
+        <w:t>, which is part of the web browser. This means that even if the user closes and reopens the app, their saved recipes and ingredients will still be there.</w:t>
       </w:r>
     </w:p>
+    <w:p/>
     <w:p>
       <w:r>
-        <w:t xml:space="preserve">For managing a JSON file, I will load the data at the start of the application and store it in memory so it can be displayed quickly. I will also make sure that any updates to the data are saved back to the JSON file, so the information stays consistent for the next time the app is opened. For example, if my JSON file contains a list of recipes such as Pasta Carbonara or Ratatouille with their ingredients and cooking steps, I can show this information on the screen as soon as the app starts. If a new recipe is added, it will be written into the JSON file and appear again the next time the app is opened. </w:t>
-      </w:r>
-    </w:p>
-    <w:p>
-      <w:r>
-        <w:t>I chose JSON for this part because it is lightweight, easy to read, and very useful for storing sample data like recipes.</w:t>
-      </w:r>
-      <w:r>
-        <w:t xml:space="preserve"> </w:t>
-      </w:r>
-      <w:r>
-        <w:t xml:space="preserve">I designed the system to focus on scalability, maintainability, and performance. Scalability is achieved because </w:t>
-      </w:r>
-      <w:proofErr w:type="spellStart"/>
-      <w:r>
-        <w:t>Firestore</w:t>
-      </w:r>
-      <w:proofErr w:type="spellEnd"/>
-      <w:r>
-        <w:t xml:space="preserve"> can handle small apps and still </w:t>
-      </w:r>
-      <w:r>
-        <w:t>grows</w:t>
-      </w:r>
-      <w:r>
-        <w:t xml:space="preserve"> to support thousands of users without redesigning the system. Maintainability is achieved by separating the application into layers, which makes it easier to update one part without affecting the others. For example, I can switch from JSON to </w:t>
-      </w:r>
-      <w:proofErr w:type="spellStart"/>
-      <w:r>
-        <w:t>Firestore</w:t>
-      </w:r>
-      <w:proofErr w:type="spellEnd"/>
-      <w:r>
-        <w:t xml:space="preserve"> without changing the navigation system. Performance is improved because JSON is lightweight and loads quickly </w:t>
-      </w:r>
-      <w:r>
-        <w:t>with</w:t>
-      </w:r>
-      <w:r>
-        <w:t xml:space="preserve"> static data, while </w:t>
-      </w:r>
-      <w:proofErr w:type="spellStart"/>
-      <w:r>
-        <w:t>Firestore</w:t>
-      </w:r>
-      <w:proofErr w:type="spellEnd"/>
-      <w:r>
-        <w:t xml:space="preserve"> only loads the data requested and provides real-time updates. JSON is also a good choice for managing fixed or sample data, such as </w:t>
-      </w:r>
-      <w:r>
-        <w:lastRenderedPageBreak/>
-        <w:t>recipes, because it is easy to read, fast to parse, and does not require an internet connection.</w:t>
-      </w:r>
-      <w:r>
-        <w:t xml:space="preserve"> </w:t>
-      </w:r>
-    </w:p>
-    <w:p>
-      <w:r>
-        <w:t xml:space="preserve">This design also gives flexibility for future growth. JSON can continue to be used for storing small static data such as sample lists or recipes, while </w:t>
-      </w:r>
-      <w:proofErr w:type="spellStart"/>
-      <w:r>
-        <w:t>Firestore</w:t>
-      </w:r>
-      <w:proofErr w:type="spellEnd"/>
-      <w:r>
-        <w:t xml:space="preserve"> manages larger dynamic data that changes in real time. By combining both options, the system can balance speed and reliability, making the application stronger as it develops further.</w:t>
+        <w:t>The app’s folder structure is also simple. It has folders for images, components, screens, and data. The data folder includes the given JSON file. The components folder stores reusable items like the navigation bar or recipe cards, and the screens folder stores pages like Home and Recipe Details. This setup makes it easy to understand and add new features later. Overall, this system design keeps things clear, fast, and easy to manage while showing all the required recipe information from the JSON file in a user-friendly way.</w:t>
       </w:r>
     </w:p>
     <w:sectPr>
@@ -193,7 +83,7 @@
 </file>
 
 <file path=word/numbering.xml><?xml version="1.0" encoding="utf-8"?>
-<w:numbering xmlns:wpc="http://schemas.microsoft.com/office/word/2010/wordprocessingCanvas" xmlns:cx="http://schemas.microsoft.com/office/drawing/2014/chartex" xmlns:cx1="http://schemas.microsoft.com/office/drawing/2015/9/8/chartex" xmlns:cx2="http://schemas.microsoft.com/office/drawing/2015/10/21/chartex" xmlns:cx3="http://schemas.microsoft.com/office/drawing/2016/5/9/chartex" xmlns:cx4="http://schemas.microsoft.com/office/drawing/2016/5/10/chartex" xmlns:cx5="http://schemas.microsoft.com/office/drawing/2016/5/11/chartex" xmlns:cx6="http://schemas.microsoft.com/office/drawing/2016/5/12/chartex" xmlns:cx7="http://schemas.microsoft.com/office/drawing/2016/5/13/chartex" xmlns:cx8="http://schemas.microsoft.com/office/drawing/2016/5/14/chartex" xmlns:mc="http://schemas.openxmlformats.org/markup-compatibility/2006" xmlns:aink="http://schemas.microsoft.com/office/drawing/2016/ink" xmlns:am3d="http://schemas.microsoft.com/office/drawing/2017/model3d" xmlns:o="urn:schemas-microsoft-com:office:office" xmlns:oel="http://schemas.microsoft.com/office/2019/extlst" xmlns:r="http://schemas.openxmlformats.org/officeDocument/2006/relationships" xmlns:m="http://schemas.openxmlformats.org/officeDocument/2006/math" xmlns:v="urn:schemas-microsoft-com:vml" xmlns:wp14="http://schemas.microsoft.com/office/word/2010/wordprocessingDrawing" xmlns:wp="http://schemas.openxmlformats.org/drawingml/2006/wordprocessingDrawing" xmlns:w10="urn:schemas-microsoft-com:office:word" xmlns:w="http://schemas.openxmlformats.org/wordprocessingml/2006/main" xmlns:w14="http://schemas.microsoft.com/office/word/2010/wordml" xmlns:w15="http://schemas.microsoft.com/office/word/2012/wordml" xmlns:w16cex="http://schemas.microsoft.com/office/word/2018/wordml/cex" xmlns:w16cid="http://schemas.microsoft.com/office/word/2016/wordml/cid" xmlns:w16="http://schemas.microsoft.com/office/word/2018/wordml" xmlns:w16du="http://schemas.microsoft.com/office/word/2023/wordml/word16du" xmlns:w16sdtdh="http://schemas.microsoft.com/office/word/2020/wordml/sdtdatahash" xmlns:w16sdtfl="http://schemas.microsoft.com/office/word/2024/wordml/sdtformatlock" xmlns:w16se="http://schemas.microsoft.com/office/word/2015/wordml/symex" xmlns:wpg="http://schemas.microsoft.com/office/word/2010/wordprocessingGroup" xmlns:wpi="http://schemas.microsoft.com/office/word/2010/wordprocessingInk" xmlns:wne="http://schemas.microsoft.com/office/word/2006/wordml" xmlns:wps="http://schemas.microsoft.com/office/word/2010/wordprocessingShape" mc:Ignorable="w14 w15 w16se w16cid w16 w16cex w16sdtdh w16sdtfl w16du wp14">
+<w:numbering xmlns:wpc="http://schemas.microsoft.com/office/word/2010/wordprocessingCanvas" xmlns:cx="http://schemas.microsoft.com/office/drawing/2014/chartex" xmlns:cx1="http://schemas.microsoft.com/office/drawing/2015/9/8/chartex" xmlns:cx2="http://schemas.microsoft.com/office/drawing/2015/10/21/chartex" xmlns:cx3="http://schemas.microsoft.com/office/drawing/2016/5/9/chartex" xmlns:cx4="http://schemas.microsoft.com/office/drawing/2016/5/10/chartex" xmlns:cx5="http://schemas.microsoft.com/office/drawing/2016/5/11/chartex" xmlns:cx6="http://schemas.microsoft.com/office/drawing/2016/5/12/chartex" xmlns:cx7="http://schemas.microsoft.com/office/drawing/2016/5/13/chartex" xmlns:cx8="http://schemas.microsoft.com/office/drawing/2016/5/14/chartex" xmlns:mc="http://schemas.openxmlformats.org/markup-compatibility/2006" xmlns:aink="http://schemas.microsoft.com/office/drawing/2016/ink" xmlns:am3d="http://schemas.microsoft.com/office/drawing/2017/model3d" xmlns:o="urn:schemas-microsoft-com:office:office" xmlns:oel="http://schemas.microsoft.com/office/2019/extlst" xmlns:r="http://schemas.openxmlformats.org/officeDocument/2006/relationships" xmlns:m="http://schemas.openxmlformats.org/officeDocument/2006/math" xmlns:v="urn:schemas-microsoft-com:vml" xmlns:wp14="http://schemas.microsoft.com/office/word/2010/wordprocessingDrawing" xmlns:wp="http://schemas.openxmlformats.org/drawingml/2006/wordprocessingDrawing" xmlns:w10="urn:schemas-microsoft-com:office:word" xmlns:w="http://schemas.openxmlformats.org/wordprocessingml/2006/main" xmlns:w14="http://schemas.microsoft.com/office/word/2010/wordml" xmlns:w15="http://schemas.microsoft.com/office/word/2012/wordml" xmlns:w16cex="http://schemas.microsoft.com/office/word/2018/wordml/cex" xmlns:w16cid="http://schemas.microsoft.com/office/word/2016/wordml/cid" xmlns:w16="http://schemas.microsoft.com/office/word/2018/wordml" xmlns:w16du="http://schemas.microsoft.com/office/word/2023/wordml/word16du" xmlns:w16sdtdh="http://schemas.microsoft.com/office/word/2020/wordml/sdtdatahash" xmlns:w16se="http://schemas.microsoft.com/office/word/2015/wordml/symex" xmlns:wpg="http://schemas.microsoft.com/office/word/2010/wordprocessingGroup" xmlns:wpi="http://schemas.microsoft.com/office/word/2010/wordprocessingInk" xmlns:wne="http://schemas.microsoft.com/office/word/2006/wordml" xmlns:wps="http://schemas.microsoft.com/office/word/2010/wordprocessingShape" mc:Ignorable="w14 w15 w16se w16cid w16 w16cex w16sdtdh w16du wp14">
   <w:abstractNum w:abstractNumId="0" w15:restartNumberingAfterBreak="0">
     <w:nsid w:val="09A65C11"/>
     <w:multiLevelType w:val="hybridMultilevel"/>
@@ -314,7 +204,7 @@
 </file>
 
 <file path=word/styles.xml><?xml version="1.0" encoding="utf-8"?>
-<w:styles xmlns:mc="http://schemas.openxmlformats.org/markup-compatibility/2006" xmlns:r="http://schemas.openxmlformats.org/officeDocument/2006/relationships" xmlns:w="http://schemas.openxmlformats.org/wordprocessingml/2006/main" xmlns:w14="http://schemas.microsoft.com/office/word/2010/wordml" xmlns:w15="http://schemas.microsoft.com/office/word/2012/wordml" xmlns:w16cex="http://schemas.microsoft.com/office/word/2018/wordml/cex" xmlns:w16cid="http://schemas.microsoft.com/office/word/2016/wordml/cid" xmlns:w16="http://schemas.microsoft.com/office/word/2018/wordml" xmlns:w16du="http://schemas.microsoft.com/office/word/2023/wordml/word16du" xmlns:w16sdtdh="http://schemas.microsoft.com/office/word/2020/wordml/sdtdatahash" xmlns:w16sdtfl="http://schemas.microsoft.com/office/word/2024/wordml/sdtformatlock" xmlns:w16se="http://schemas.microsoft.com/office/word/2015/wordml/symex" mc:Ignorable="w14 w15 w16se w16cid w16 w16cex w16sdtdh w16sdtfl w16du">
+<w:styles xmlns:mc="http://schemas.openxmlformats.org/markup-compatibility/2006" xmlns:r="http://schemas.openxmlformats.org/officeDocument/2006/relationships" xmlns:w="http://schemas.openxmlformats.org/wordprocessingml/2006/main" xmlns:w14="http://schemas.microsoft.com/office/word/2010/wordml" xmlns:w15="http://schemas.microsoft.com/office/word/2012/wordml" xmlns:w16cex="http://schemas.microsoft.com/office/word/2018/wordml/cex" xmlns:w16cid="http://schemas.microsoft.com/office/word/2016/wordml/cid" xmlns:w16="http://schemas.microsoft.com/office/word/2018/wordml" xmlns:w16du="http://schemas.microsoft.com/office/word/2023/wordml/word16du" xmlns:w16sdtdh="http://schemas.microsoft.com/office/word/2020/wordml/sdtdatahash" xmlns:w16se="http://schemas.microsoft.com/office/word/2015/wordml/symex" mc:Ignorable="w14 w15 w16se w16cid w16 w16cex w16sdtdh w16du">
   <w:docDefaults>
     <w:rPrDefault>
       <w:rPr>

</xml_diff>